<commit_message>
seguir la lectura a wes
</commit_message>
<xml_diff>
--- a/SAT.Dengue.BCA.VF.docx
+++ b/SAT.Dengue.BCA.VF.docx
@@ -416,7 +416,31 @@
         <w:rPr>
           <w:rFonts w:cs="Times New Roman" w:ascii="Times New Roman" w:hAnsi="Times New Roman"/>
         </w:rPr>
-        <w:t xml:space="preserve">CA???) </w:t>
+        <w:t>C</w:t>
+      </w:r>
+      <w:r>
+        <w:rPr>
+          <w:rFonts w:cs="Times New Roman" w:ascii="Times New Roman" w:hAnsi="Times New Roman"/>
+        </w:rPr>
+        <w:t xml:space="preserve">auca </w:t>
+      </w:r>
+      <w:r>
+        <w:rPr>
+          <w:rFonts w:cs="Times New Roman" w:ascii="Times New Roman" w:hAnsi="Times New Roman"/>
+        </w:rPr>
+        <w:t>A</w:t>
+      </w:r>
+      <w:r>
+        <w:rPr>
+          <w:rFonts w:cs="Times New Roman" w:ascii="Times New Roman" w:hAnsi="Times New Roman"/>
+        </w:rPr>
+        <w:t>ntioquia</w:t>
+      </w:r>
+      <w:r>
+        <w:rPr>
+          <w:rFonts w:cs="Times New Roman" w:ascii="Times New Roman" w:hAnsi="Times New Roman"/>
+        </w:rPr>
+        <w:t xml:space="preserve">) </w:t>
       </w:r>
     </w:p>
     <w:p>
@@ -2149,7 +2173,19 @@
         <w:rPr>
           <w:rFonts w:cs="Times New Roman" w:ascii="Times New Roman" w:hAnsi="Times New Roman"/>
         </w:rPr>
-        <w:t xml:space="preserve">. multicolinearidad entre covariables y no linealidad.  Es por ello, que ML se ha convertido en una herramienta de gran utilidad para predecir, con mayor precisión, la dinámica espacio/temporal de la transmisión de dengue (Carvajal </w:t>
+        <w:t xml:space="preserve">. multicolinearidad entre covariables y no linealidad.  Es por ello, que </w:t>
+      </w:r>
+      <w:r>
+        <w:rPr>
+          <w:rFonts w:cs="Times New Roman" w:ascii="Times New Roman" w:hAnsi="Times New Roman"/>
+        </w:rPr>
+        <w:t xml:space="preserve">el </w:t>
+      </w:r>
+      <w:r>
+        <w:rPr>
+          <w:rFonts w:cs="Times New Roman" w:ascii="Times New Roman" w:hAnsi="Times New Roman"/>
+        </w:rPr>
+        <w:t xml:space="preserve">ML se ha convertido en una herramienta de gran utilidad para predecir, con mayor precisión, la dinámica espacio/temporal de la transmisión de dengue (Carvajal </w:t>
       </w:r>
       <w:r>
         <w:rPr>

</xml_diff>

<commit_message>
inicio de diseño del seminaroio 2
</commit_message>
<xml_diff>
--- a/SAT.Dengue.BCA.VF.docx
+++ b/SAT.Dengue.BCA.VF.docx
@@ -391,56 +391,13 @@
           <w:rFonts w:cs="Times New Roman" w:ascii="Times New Roman" w:hAnsi="Times New Roman"/>
           <w:highlight w:val="cyan"/>
         </w:rPr>
-        <w:t xml:space="preserve">. </w:t>
-      </w:r>
-      <w:r>
-        <w:rPr>
-          <w:rFonts w:cs="Times New Roman" w:ascii="Times New Roman" w:hAnsi="Times New Roman"/>
-          <w:highlight w:val="cyan"/>
-        </w:rPr>
-        <w:t>Esteban Silva Villa</w:t>
-      </w:r>
-      <w:r>
-        <w:rPr>
-          <w:rFonts w:cs="Times New Roman" w:ascii="Times New Roman" w:hAnsi="Times New Roman"/>
-        </w:rPr>
-        <w:t xml:space="preserve"> (profesor estación climática Seccional B</w:t>
-      </w:r>
-      <w:r>
-        <w:rPr>
-          <w:rFonts w:cs="Times New Roman" w:ascii="Times New Roman" w:hAnsi="Times New Roman"/>
-        </w:rPr>
-        <w:t xml:space="preserve">ajo </w:t>
-      </w:r>
-      <w:r>
-        <w:rPr>
-          <w:rFonts w:cs="Times New Roman" w:ascii="Times New Roman" w:hAnsi="Times New Roman"/>
-        </w:rPr>
-        <w:t>C</w:t>
-      </w:r>
-      <w:r>
-        <w:rPr>
-          <w:rFonts w:cs="Times New Roman" w:ascii="Times New Roman" w:hAnsi="Times New Roman"/>
-        </w:rPr>
-        <w:t xml:space="preserve">auca </w:t>
-      </w:r>
-      <w:r>
-        <w:rPr>
-          <w:rFonts w:cs="Times New Roman" w:ascii="Times New Roman" w:hAnsi="Times New Roman"/>
-        </w:rPr>
-        <w:t>A</w:t>
-      </w:r>
-      <w:r>
-        <w:rPr>
-          <w:rFonts w:cs="Times New Roman" w:ascii="Times New Roman" w:hAnsi="Times New Roman"/>
-        </w:rPr>
-        <w:t>ntioquia</w:t>
-      </w:r>
-      <w:r>
-        <w:rPr>
-          <w:rFonts w:cs="Times New Roman" w:ascii="Times New Roman" w:hAnsi="Times New Roman"/>
-        </w:rPr>
-        <w:t xml:space="preserve">) </w:t>
+        <w:t>. Esteban Silva Villa</w:t>
+      </w:r>
+      <w:r>
+        <w:rPr>
+          <w:rFonts w:cs="Times New Roman" w:ascii="Times New Roman" w:hAnsi="Times New Roman"/>
+        </w:rPr>
+        <w:t xml:space="preserve"> (profesor estación climática Seccional Bajo Cauca Antioquia) </w:t>
       </w:r>
     </w:p>
     <w:p>
@@ -2173,19 +2130,7 @@
         <w:rPr>
           <w:rFonts w:cs="Times New Roman" w:ascii="Times New Roman" w:hAnsi="Times New Roman"/>
         </w:rPr>
-        <w:t xml:space="preserve">. multicolinearidad entre covariables y no linealidad.  Es por ello, que </w:t>
-      </w:r>
-      <w:r>
-        <w:rPr>
-          <w:rFonts w:cs="Times New Roman" w:ascii="Times New Roman" w:hAnsi="Times New Roman"/>
-        </w:rPr>
-        <w:t xml:space="preserve">el </w:t>
-      </w:r>
-      <w:r>
-        <w:rPr>
-          <w:rFonts w:cs="Times New Roman" w:ascii="Times New Roman" w:hAnsi="Times New Roman"/>
-        </w:rPr>
-        <w:t xml:space="preserve">ML se ha convertido en una herramienta de gran utilidad para predecir, con mayor precisión, la dinámica espacio/temporal de la transmisión de dengue (Carvajal </w:t>
+        <w:t xml:space="preserve">. multicolinearidad entre covariables y no linealidad.  Es por ello, que el ML se ha convertido en una herramienta de gran utilidad para predecir, con mayor precisión, la dinámica espacio/temporal de la transmisión de dengue (Carvajal </w:t>
       </w:r>
       <w:r>
         <w:rPr>
@@ -2376,6 +2321,19 @@
           <w:color w:val="000000"/>
         </w:rPr>
         <w:t xml:space="preserve">A pesar de los importantes y útiles resultados presentados en los anteriores estudios, los modelos de predicción de dengue dependen de la eco-epidemiologia de cada región evaluada, por lo que los resultados no pueden ser extrapolados a otras ciudades, lo cual conlleva a que sea necesario el desarrollo de modelos predictivos a pequeñas escalas geográficas debido a que las variables predictoras son propias de cada región. </w:t>
+      </w:r>
+    </w:p>
+    <w:p>
+      <w:pPr>
+        <w:pStyle w:val="NoSpacing"/>
+        <w:jc w:val="both"/>
+        <w:rPr>
+          <w:rFonts w:ascii="Times New Roman" w:hAnsi="Times New Roman" w:cs="Times New Roman"/>
+          <w:color w:val="000000"/>
+        </w:rPr>
+      </w:pPr>
+      <w:r>
+        <w:rPr/>
       </w:r>
     </w:p>
     <w:p>
@@ -8142,7 +8100,7 @@
   <w:comment w:id="1" w:author="Juliana Perez Perez" w:date="2023-07-04T09:47:00Z" w:initials="JPP">
     <w:p>
       <w:pPr>
-        <w:overflowPunct w:val="false"/>
+        <w:overflowPunct w:val="true"/>
         <w:rPr/>
       </w:pPr>
       <w:r>
@@ -8157,7 +8115,7 @@
   <w:comment w:id="0" w:author="usuario" w:date="2023-07-17T16:15:00Z" w:initials="u">
     <w:p>
       <w:pPr>
-        <w:overflowPunct w:val="false"/>
+        <w:overflowPunct w:val="true"/>
         <w:rPr/>
       </w:pPr>
       <w:r>
@@ -8172,7 +8130,7 @@
   <w:comment w:id="3" w:author="Juliana Perez Perez" w:date="2023-07-04T11:22:00Z" w:initials="JPP">
     <w:p>
       <w:pPr>
-        <w:overflowPunct w:val="false"/>
+        <w:overflowPunct w:val="true"/>
         <w:rPr/>
       </w:pPr>
       <w:r>
@@ -8187,7 +8145,7 @@
   <w:comment w:id="2" w:author="usuario" w:date="2023-07-17T16:20:00Z" w:initials="u">
     <w:p>
       <w:pPr>
-        <w:overflowPunct w:val="false"/>
+        <w:overflowPunct w:val="true"/>
         <w:rPr/>
       </w:pPr>
       <w:r>
@@ -8202,7 +8160,7 @@
   <w:comment w:id="7" w:author="Juliana Perez Perez" w:date="2023-07-04T09:48:00Z" w:initials="JPP">
     <w:p>
       <w:pPr>
-        <w:overflowPunct w:val="false"/>
+        <w:overflowPunct w:val="true"/>
         <w:rPr/>
       </w:pPr>
       <w:r>
@@ -8217,7 +8175,7 @@
   <w:comment w:id="6" w:author="usuario" w:date="2023-07-17T16:22:00Z" w:initials="u">
     <w:p>
       <w:pPr>
-        <w:overflowPunct w:val="false"/>
+        <w:overflowPunct w:val="true"/>
         <w:rPr/>
       </w:pPr>
       <w:r>
@@ -8232,7 +8190,7 @@
   <w:comment w:id="5" w:author="Juliana Perez Perez" w:date="2023-07-04T11:21:00Z" w:initials="JPP">
     <w:p>
       <w:pPr>
-        <w:overflowPunct w:val="false"/>
+        <w:overflowPunct w:val="true"/>
         <w:rPr/>
       </w:pPr>
       <w:r>
@@ -8247,7 +8205,7 @@
   <w:comment w:id="4" w:author="usuario" w:date="2023-07-17T16:21:00Z" w:initials="u">
     <w:p>
       <w:pPr>
-        <w:overflowPunct w:val="false"/>
+        <w:overflowPunct w:val="true"/>
         <w:rPr/>
       </w:pPr>
       <w:r>
@@ -8262,7 +8220,7 @@
   <w:comment w:id="8" w:author="Juliana Perez Perez" w:date="2023-07-04T10:48:00Z" w:initials="JPP">
     <w:p>
       <w:pPr>
-        <w:overflowPunct w:val="false"/>
+        <w:overflowPunct w:val="true"/>
         <w:rPr/>
       </w:pPr>
       <w:r>
@@ -8277,7 +8235,7 @@
   <w:comment w:id="9" w:author="usuario" w:date="2023-07-17T16:44:00Z" w:initials="u">
     <w:p>
       <w:pPr>
-        <w:overflowPunct w:val="false"/>
+        <w:overflowPunct w:val="true"/>
         <w:rPr/>
       </w:pPr>
       <w:r>
@@ -8954,6 +8912,7 @@
     <w:qFormat/>
     <w:pPr>
       <w:widowControl/>
+      <w:suppressAutoHyphens w:val="true"/>
       <w:bidi w:val="0"/>
       <w:spacing w:before="0" w:after="0"/>
       <w:jc w:val="left"/>
@@ -9231,7 +9190,6 @@
   </w:style>
   <w:style w:type="character" w:styleId="Caracteresdenotaalpie">
     <w:name w:val="Caracteres de nota al pie"/>
-    <w:basedOn w:val="DefaultParagraphFont"/>
     <w:uiPriority w:val="99"/>
     <w:semiHidden/>
     <w:unhideWhenUsed/>
@@ -9383,6 +9341,7 @@
     <w:rsid w:val="007d47d3"/>
     <w:pPr>
       <w:widowControl/>
+      <w:suppressAutoHyphens w:val="true"/>
       <w:bidi w:val="0"/>
       <w:spacing w:before="0" w:after="0"/>
       <w:jc w:val="left"/>
@@ -9404,6 +9363,7 @@
     <w:rsid w:val="00cd2b22"/>
     <w:pPr>
       <w:widowControl/>
+      <w:suppressAutoHyphens w:val="true"/>
       <w:bidi w:val="0"/>
       <w:spacing w:before="0" w:after="0"/>
       <w:jc w:val="left"/>
@@ -9571,12 +9531,13 @@
     <w:rsid w:val="009f5e28"/>
     <w:pPr>
       <w:widowControl/>
+      <w:suppressAutoHyphens w:val="true"/>
       <w:bidi w:val="0"/>
       <w:spacing w:before="0" w:after="0"/>
       <w:jc w:val="left"/>
     </w:pPr>
     <w:rPr>
-      <w:rFonts w:ascii="Avenir 65 Medium" w:hAnsi="Avenir 65 Medium" w:cs="Avenir 65 Medium" w:eastAsia="Calibri"/>
+      <w:rFonts w:ascii="Avenir 65 Medium" w:hAnsi="Avenir 65 Medium" w:eastAsia="Calibri" w:cs="Avenir 65 Medium"/>
       <w:color w:val="000000"/>
       <w:kern w:val="0"/>
       <w:sz w:val="24"/>

</xml_diff>